<commit_message>
Last push before creating next repository
</commit_message>
<xml_diff>
--- a/fullApp/Project Summary.docx
+++ b/fullApp/Project Summary.docx
@@ -880,6 +880,103 @@
       <w:r>
         <w:lastRenderedPageBreak/>
         <w:t>First Assessment:</w:t>
+      </w:r>
+    </w:p>
+    <w:p/>
+    <w:p/>
+    <w:p>
+      <w:pPr>
+        <w:pStyle w:val="Heading1"/>
+      </w:pPr>
+      <w:r>
+        <w:t>Selling The Idea to</w:t>
+      </w:r>
+      <w:r>
+        <w:t xml:space="preserve"> Me:</w:t>
+      </w:r>
+    </w:p>
+    <w:p>
+      <w:r>
+        <w:t xml:space="preserve">Hello, what I will </w:t>
+      </w:r>
+    </w:p>
+    <w:p>
+      <w:r>
+        <w:t xml:space="preserve">The first thing to do is to get the assessment where I will </w:t>
+      </w:r>
+    </w:p>
+    <w:p>
+      <w:pPr>
+        <w:pStyle w:val="ListParagraph"/>
+        <w:numPr>
+          <w:ilvl w:val="0"/>
+          <w:numId w:val="3"/>
+        </w:numPr>
+      </w:pPr>
+      <w:r>
+        <w:t xml:space="preserve">Get the </w:t>
+      </w:r>
+      <w:r>
+        <w:t xml:space="preserve">initial evaluation where </w:t>
+      </w:r>
+      <w:r>
+        <w:t xml:space="preserve">I will get the main feelings of the user and the most probable schemas, </w:t>
+      </w:r>
+      <w:r>
+        <w:t xml:space="preserve">the user will get the </w:t>
+      </w:r>
+      <w:r>
+        <w:t xml:space="preserve">PROBABILITIES of each schema to </w:t>
+      </w:r>
+      <w:r>
+        <w:t>be the reason why the user is suffering or why something agobiates him</w:t>
+      </w:r>
+      <w:r>
+        <w:t xml:space="preserve">, then </w:t>
+      </w:r>
+      <w:r>
+        <w:t xml:space="preserve">he will be shown </w:t>
+      </w:r>
+    </w:p>
+    <w:p/>
+    <w:p/>
+    <w:p>
+      <w:r>
+        <w:drawing>
+          <wp:inline distT="0" distB="0" distL="0" distR="0" wp14:anchorId="08AA3D03" wp14:editId="3855EDD2">
+            <wp:extent cx="5943600" cy="3229610"/>
+            <wp:effectExtent l="0" t="0" r="0" b="8890"/>
+            <wp:docPr id="2014807471" name="Picture 1" descr="A screenshot of a computer screen&#10;&#10;Description automatically generated"/>
+            <wp:cNvGraphicFramePr>
+              <a:graphicFrameLocks xmlns:a="http://schemas.openxmlformats.org/drawingml/2006/main" noChangeAspect="1"/>
+            </wp:cNvGraphicFramePr>
+            <a:graphic xmlns:a="http://schemas.openxmlformats.org/drawingml/2006/main">
+              <a:graphicData uri="http://schemas.openxmlformats.org/drawingml/2006/picture">
+                <pic:pic xmlns:pic="http://schemas.openxmlformats.org/drawingml/2006/picture">
+                  <pic:nvPicPr>
+                    <pic:cNvPr id="2014807471" name="Picture 1" descr="A screenshot of a computer screen&#10;&#10;Description automatically generated"/>
+                    <pic:cNvPicPr/>
+                  </pic:nvPicPr>
+                  <pic:blipFill>
+                    <a:blip r:embed="rId5"/>
+                    <a:stretch>
+                      <a:fillRect/>
+                    </a:stretch>
+                  </pic:blipFill>
+                  <pic:spPr>
+                    <a:xfrm>
+                      <a:off x="0" y="0"/>
+                      <a:ext cx="5943600" cy="3229610"/>
+                    </a:xfrm>
+                    <a:prstGeom prst="rect">
+                      <a:avLst/>
+                    </a:prstGeom>
+                  </pic:spPr>
+                </pic:pic>
+              </a:graphicData>
+            </a:graphic>
+          </wp:inline>
+        </w:drawing>
       </w:r>
     </w:p>
     <w:sectPr>
@@ -1096,7 +1193,7 @@
   <w:abstractNum w:abstractNumId="2" w15:restartNumberingAfterBreak="0">
     <w:nsid w:val="6957031F"/>
     <w:multiLevelType w:val="hybridMultilevel"/>
-    <w:tmpl w:val="BFAE2EE6"/>
+    <w:tmpl w:val="91CEF716"/>
     <w:lvl w:ilvl="0" w:tplc="04090001">
       <w:start w:val="1"/>
       <w:numFmt w:val="bullet"/>

</xml_diff>